<commit_message>
Preparing notecard for test
Preparing notecard for test
</commit_message>
<xml_diff>
--- a/3x5 Notecard.docx
+++ b/3x5 Notecard.docx
@@ -19,9 +19,8 @@
           <w:sz w:val="16"/>
           <w:szCs w:val="16"/>
         </w:rPr>
-        <w:t>ECEN</w:t>
+        <w:t>ECEN390:SLR</w:t>
       </w:r>
-      <w:proofErr w:type="gramStart"/>
       <w:r>
         <w:rPr>
           <w:b/>
@@ -29,26 +28,7 @@
           <w:sz w:val="16"/>
           <w:szCs w:val="16"/>
         </w:rPr>
-        <w:t>390:SLR</w:t>
-      </w:r>
-      <w:proofErr w:type="gramEnd"/>
-      <w:r>
-        <w:rPr>
-          <w:b/>
-          <w:bCs/>
-          <w:sz w:val="16"/>
-          <w:szCs w:val="16"/>
-        </w:rPr>
-        <w:t>;</w:t>
-      </w:r>
-      <w:r>
-        <w:rPr>
-          <w:b/>
-          <w:bCs/>
-          <w:sz w:val="16"/>
-          <w:szCs w:val="16"/>
-        </w:rPr>
-        <w:t xml:space="preserve"> </w:t>
+        <w:t xml:space="preserve">; </w:t>
       </w:r>
       <w:r>
         <w:rPr>
@@ -943,15 +923,7 @@
                 <w:sz w:val="16"/>
                 <w:szCs w:val="16"/>
               </w:rPr>
-              <m:t>cosθ;y</m:t>
-            </m:r>
-            <m:r>
-              <w:rPr>
-                <w:rFonts w:ascii="Cambria Math" w:eastAsiaTheme="minorEastAsia" w:hAnsi="Cambria Math"/>
-                <w:sz w:val="16"/>
-                <w:szCs w:val="16"/>
-              </w:rPr>
-              <m:t>=</m:t>
+              <m:t>cosθ;y=</m:t>
             </m:r>
             <m:r>
               <m:rPr>
@@ -980,31 +952,7 @@
             <w:sz w:val="16"/>
             <w:szCs w:val="16"/>
           </w:rPr>
-          <m:t>s</m:t>
-        </m:r>
-        <m:r>
-          <w:rPr>
-            <w:rFonts w:ascii="Cambria Math" w:eastAsiaTheme="minorEastAsia" w:hAnsi="Cambria Math"/>
-            <w:sz w:val="16"/>
-            <w:szCs w:val="16"/>
-          </w:rPr>
-          <m:t>in</m:t>
-        </m:r>
-        <m:r>
-          <w:rPr>
-            <w:rFonts w:ascii="Cambria Math" w:eastAsiaTheme="minorEastAsia" w:hAnsi="Cambria Math"/>
-            <w:sz w:val="16"/>
-            <w:szCs w:val="16"/>
-          </w:rPr>
-          <m:t>θ</m:t>
-        </m:r>
-        <m:r>
-          <w:rPr>
-            <w:rFonts w:ascii="Cambria Math" w:eastAsiaTheme="minorEastAsia" w:hAnsi="Cambria Math"/>
-            <w:sz w:val="16"/>
-            <w:szCs w:val="16"/>
-          </w:rPr>
-          <m:t>;</m:t>
+          <m:t>sinθ;</m:t>
         </m:r>
         <m:d>
           <m:dPr>
@@ -1140,15 +1088,7 @@
             <w:sz w:val="16"/>
             <w:szCs w:val="16"/>
           </w:rPr>
-          <m:t>;</m:t>
-        </m:r>
-        <m:r>
-          <w:rPr>
-            <w:rFonts w:ascii="Cambria Math" w:eastAsiaTheme="minorEastAsia" w:hAnsi="Cambria Math"/>
-            <w:sz w:val="16"/>
-            <w:szCs w:val="16"/>
-          </w:rPr>
-          <m:t>θ=artan(</m:t>
+          <m:t>;θ=artan(</m:t>
         </m:r>
         <m:f>
           <m:fPr>
@@ -1393,23 +1333,13 @@
         </w:rPr>
         <w:t xml:space="preserve"> </w:t>
       </w:r>
-      <w:proofErr w:type="spellStart"/>
       <w:r>
         <w:rPr>
           <w:rFonts w:eastAsiaTheme="minorEastAsia"/>
           <w:sz w:val="16"/>
           <w:szCs w:val="16"/>
         </w:rPr>
-        <w:t>TlineShort</w:t>
-      </w:r>
-      <w:proofErr w:type="spellEnd"/>
-      <w:r>
-        <w:rPr>
-          <w:rFonts w:eastAsiaTheme="minorEastAsia"/>
-          <w:sz w:val="16"/>
-          <w:szCs w:val="16"/>
-        </w:rPr>
-        <w:t xml:space="preserve">: </w:t>
+        <w:t xml:space="preserve">TlineShort: </w:t>
       </w:r>
       <m:oMath>
         <m:r>
@@ -1429,23 +1359,7 @@
             <w:sz w:val="16"/>
             <w:szCs w:val="16"/>
           </w:rPr>
-          <m:t>=-1</m:t>
-        </m:r>
-        <m:r>
-          <w:rPr>
-            <w:rFonts w:ascii="Cambria Math" w:eastAsiaTheme="minorEastAsia" w:hAnsi="Cambria Math"/>
-            <w:sz w:val="16"/>
-            <w:szCs w:val="16"/>
-          </w:rPr>
-          <m:t>, 180°phase</m:t>
-        </m:r>
-        <m:r>
-          <w:rPr>
-            <w:rFonts w:ascii="Cambria Math" w:eastAsiaTheme="minorEastAsia" w:hAnsi="Cambria Math"/>
-            <w:sz w:val="16"/>
-            <w:szCs w:val="16"/>
-          </w:rPr>
-          <m:t>;</m:t>
+          <m:t>=-1, 180°phase;</m:t>
         </m:r>
       </m:oMath>
       <w:r>
@@ -1454,33 +1368,7 @@
           <w:sz w:val="16"/>
           <w:szCs w:val="16"/>
         </w:rPr>
-        <w:t xml:space="preserve"> </w:t>
-      </w:r>
-      <w:proofErr w:type="spellStart"/>
-      <w:r>
-        <w:rPr>
-          <w:rFonts w:eastAsiaTheme="minorEastAsia"/>
-          <w:sz w:val="16"/>
-          <w:szCs w:val="16"/>
-        </w:rPr>
-        <w:t>Tline</w:t>
-      </w:r>
-      <w:r>
-        <w:rPr>
-          <w:rFonts w:eastAsiaTheme="minorEastAsia"/>
-          <w:sz w:val="16"/>
-          <w:szCs w:val="16"/>
-        </w:rPr>
-        <w:t>Open</w:t>
-      </w:r>
-      <w:proofErr w:type="spellEnd"/>
-      <w:r>
-        <w:rPr>
-          <w:rFonts w:eastAsiaTheme="minorEastAsia"/>
-          <w:sz w:val="16"/>
-          <w:szCs w:val="16"/>
-        </w:rPr>
-        <w:t xml:space="preserve">: </w:t>
+        <w:t xml:space="preserve"> TlineOpen: </w:t>
       </w:r>
       <m:oMath>
         <m:r>
@@ -1513,25 +1401,14 @@
           <w:szCs w:val="16"/>
         </w:rPr>
       </w:pPr>
-      <w:proofErr w:type="spellStart"/>
       <w:r>
         <w:rPr>
           <w:rFonts w:eastAsiaTheme="minorEastAsia"/>
           <w:sz w:val="16"/>
           <w:szCs w:val="16"/>
         </w:rPr>
-        <w:t>BounceDia</w:t>
+        <w:t>BounceDia: Add up segments up to that point</w:t>
       </w:r>
-      <w:proofErr w:type="spellEnd"/>
-      <w:r>
-        <w:rPr>
-          <w:rFonts w:eastAsiaTheme="minorEastAsia"/>
-          <w:sz w:val="16"/>
-          <w:szCs w:val="16"/>
-        </w:rPr>
-        <w:t>: Add up segments up to that point</w:t>
-      </w:r>
-      <w:proofErr w:type="gramStart"/>
       <w:r>
         <w:rPr>
           <w:rFonts w:eastAsiaTheme="minorEastAsia"/>
@@ -1556,7 +1433,6 @@
         </w:rPr>
         <w:t>;</w:t>
       </w:r>
-      <w:proofErr w:type="gramEnd"/>
       <w:r>
         <w:rPr>
           <w:rFonts w:ascii="Cambria Math" w:hAnsi="Cambria Math"/>
@@ -1829,6 +1705,7 @@
       <w:r>
         <w:rPr>
           <w:rFonts w:eastAsiaTheme="minorEastAsia"/>
+          <w:noProof/>
           <w:sz w:val="16"/>
           <w:szCs w:val="16"/>
         </w:rPr>
@@ -1871,6 +1748,7 @@
       <w:r>
         <w:rPr>
           <w:rFonts w:eastAsiaTheme="minorEastAsia"/>
+          <w:noProof/>
           <w:sz w:val="16"/>
           <w:szCs w:val="16"/>
         </w:rPr>
@@ -1922,6 +1800,7 @@
       <w:r>
         <w:rPr>
           <w:rFonts w:eastAsiaTheme="minorEastAsia"/>
+          <w:noProof/>
           <w:sz w:val="16"/>
           <w:szCs w:val="16"/>
         </w:rPr>
@@ -2009,15 +1888,7 @@
               <w:szCs w:val="16"/>
             </w:rPr>
             <w:lastRenderedPageBreak/>
-            <m:t>A</m:t>
-          </m:r>
-          <m:r>
-            <w:rPr>
-              <w:rFonts w:ascii="Cambria Math" w:eastAsiaTheme="minorEastAsia" w:hAnsi="Cambria Math"/>
-              <w:sz w:val="16"/>
-              <w:szCs w:val="16"/>
-            </w:rPr>
-            <m:t>∙B=ABCos</m:t>
+            <m:t>A∙B=ABCos</m:t>
           </m:r>
           <m:sSub>
             <m:sSubPr>
@@ -2425,15 +2296,7 @@
             <w:sz w:val="16"/>
             <w:szCs w:val="16"/>
           </w:rPr>
-          <m:t>B</m:t>
-        </m:r>
-        <m:r>
-          <w:rPr>
-            <w:rFonts w:ascii="Cambria Math" w:eastAsiaTheme="minorEastAsia" w:hAnsi="Cambria Math"/>
-            <w:sz w:val="16"/>
-            <w:szCs w:val="16"/>
-          </w:rPr>
-          <m:t>=</m:t>
+          <m:t>B=</m:t>
         </m:r>
         <m:acc>
           <m:accPr>
@@ -3052,38 +2915,8 @@
           <w:sz w:val="16"/>
           <w:szCs w:val="16"/>
         </w:rPr>
-        <w:t>mag=</w:t>
+        <w:t>mag=areain//ogram</w:t>
       </w:r>
-      <w:proofErr w:type="spellStart"/>
-      <w:proofErr w:type="gramStart"/>
-      <w:r>
-        <w:rPr>
-          <w:rFonts w:eastAsiaTheme="minorEastAsia"/>
-          <w:sz w:val="16"/>
-          <w:szCs w:val="16"/>
-        </w:rPr>
-        <w:t>areain</w:t>
-      </w:r>
-      <w:proofErr w:type="spellEnd"/>
-      <w:r>
-        <w:rPr>
-          <w:rFonts w:eastAsiaTheme="minorEastAsia"/>
-          <w:sz w:val="16"/>
-          <w:szCs w:val="16"/>
-        </w:rPr>
-        <w:t>//</w:t>
-      </w:r>
-      <w:proofErr w:type="spellStart"/>
-      <w:proofErr w:type="gramEnd"/>
-      <w:r>
-        <w:rPr>
-          <w:rFonts w:eastAsiaTheme="minorEastAsia"/>
-          <w:sz w:val="16"/>
-          <w:szCs w:val="16"/>
-        </w:rPr>
-        <w:t>ogram</w:t>
-      </w:r>
-      <w:proofErr w:type="spellEnd"/>
     </w:p>
     <w:p>
       <w:pPr>
@@ -3094,7 +2927,6 @@
           <w:szCs w:val="16"/>
         </w:rPr>
       </w:pPr>
-      <w:proofErr w:type="spellStart"/>
       <w:r>
         <w:rPr>
           <w:rFonts w:eastAsiaTheme="minorEastAsia"/>
@@ -3103,7 +2935,6 @@
         </w:rPr>
         <w:t>Cylind</w:t>
       </w:r>
-      <w:proofErr w:type="spellEnd"/>
       <w:r>
         <w:rPr>
           <w:rFonts w:eastAsiaTheme="minorEastAsia"/>
@@ -3146,15 +2977,7 @@
             <w:sz w:val="16"/>
             <w:szCs w:val="16"/>
           </w:rPr>
-          <m:t>,ϕ</m:t>
-        </m:r>
-        <m:r>
-          <w:rPr>
-            <w:rFonts w:ascii="Cambria Math" w:eastAsiaTheme="minorEastAsia" w:hAnsi="Cambria Math"/>
-            <w:sz w:val="16"/>
-            <w:szCs w:val="16"/>
-          </w:rPr>
-          <m:t>=°</m:t>
+          <m:t>,ϕ=°</m:t>
         </m:r>
         <m:r>
           <m:rPr>
@@ -3392,13 +3215,334 @@
       <w:pPr>
         <w:spacing w:after="0"/>
         <w:rPr>
+          <w:rFonts w:eastAsiaTheme="minorEastAsia"/>
+          <w:sz w:val="16"/>
+          <w:szCs w:val="16"/>
+        </w:rPr>
+      </w:pPr>
+      <m:oMathPara>
+        <m:oMathParaPr>
+          <m:jc m:val="left"/>
+        </m:oMathParaPr>
+        <m:oMath>
+          <m:r>
+            <w:rPr>
+              <w:rFonts w:ascii="Cambria Math" w:eastAsiaTheme="minorEastAsia" w:hAnsi="Cambria Math"/>
+              <w:sz w:val="16"/>
+              <w:szCs w:val="16"/>
+            </w:rPr>
+            <m:t>d</m:t>
+          </m:r>
+          <m:sSub>
+            <m:sSubPr>
+              <m:ctrlPr>
+                <w:rPr>
+                  <w:rFonts w:ascii="Cambria Math" w:eastAsiaTheme="minorEastAsia" w:hAnsi="Cambria Math"/>
+                  <w:i/>
+                  <w:sz w:val="16"/>
+                  <w:szCs w:val="16"/>
+                </w:rPr>
+              </m:ctrlPr>
+            </m:sSubPr>
+            <m:e>
+              <m:r>
+                <w:rPr>
+                  <w:rFonts w:ascii="Cambria Math" w:eastAsiaTheme="minorEastAsia" w:hAnsi="Cambria Math"/>
+                  <w:sz w:val="16"/>
+                  <w:szCs w:val="16"/>
+                </w:rPr>
+                <m:t>S</m:t>
+              </m:r>
+            </m:e>
+            <m:sub>
+              <m:r>
+                <w:rPr>
+                  <w:rFonts w:ascii="Cambria Math" w:eastAsiaTheme="minorEastAsia" w:hAnsi="Cambria Math"/>
+                  <w:sz w:val="16"/>
+                  <w:szCs w:val="16"/>
+                </w:rPr>
+                <m:t>r</m:t>
+              </m:r>
+            </m:sub>
+          </m:sSub>
+          <m:r>
+            <w:rPr>
+              <w:rFonts w:ascii="Cambria Math" w:eastAsiaTheme="minorEastAsia" w:hAnsi="Cambria Math"/>
+              <w:sz w:val="16"/>
+              <w:szCs w:val="16"/>
+            </w:rPr>
+            <m:t>=</m:t>
+          </m:r>
+          <m:acc>
+            <m:accPr>
+              <m:ctrlPr>
+                <w:rPr>
+                  <w:rFonts w:ascii="Cambria Math" w:eastAsiaTheme="minorEastAsia" w:hAnsi="Cambria Math"/>
+                  <w:b/>
+                  <w:bCs/>
+                  <w:i/>
+                  <w:sz w:val="16"/>
+                  <w:szCs w:val="16"/>
+                </w:rPr>
+              </m:ctrlPr>
+            </m:accPr>
+            <m:e>
+              <m:r>
+                <m:rPr>
+                  <m:sty m:val="bi"/>
+                </m:rPr>
+                <w:rPr>
+                  <w:rFonts w:ascii="Cambria Math" w:eastAsiaTheme="minorEastAsia" w:hAnsi="Cambria Math"/>
+                  <w:sz w:val="16"/>
+                  <w:szCs w:val="16"/>
+                </w:rPr>
+                <m:t>r</m:t>
+              </m:r>
+            </m:e>
+          </m:acc>
+          <m:r>
+            <w:rPr>
+              <w:rFonts w:ascii="Cambria Math" w:eastAsiaTheme="minorEastAsia" w:hAnsi="Cambria Math"/>
+              <w:sz w:val="16"/>
+              <w:szCs w:val="16"/>
+            </w:rPr>
+            <m:t>rdϕ</m:t>
+          </m:r>
+          <m:r>
+            <w:rPr>
+              <w:rFonts w:ascii="Cambria Math" w:eastAsiaTheme="minorEastAsia" w:hAnsi="Cambria Math"/>
+              <w:sz w:val="16"/>
+              <w:szCs w:val="16"/>
+            </w:rPr>
+            <m:t>dz;</m:t>
+          </m:r>
+          <m:r>
+            <w:rPr>
+              <w:rFonts w:ascii="Cambria Math" w:eastAsiaTheme="minorEastAsia" w:hAnsi="Cambria Math"/>
+              <w:sz w:val="16"/>
+              <w:szCs w:val="16"/>
+            </w:rPr>
+            <m:t>d</m:t>
+          </m:r>
+          <m:sSub>
+            <m:sSubPr>
+              <m:ctrlPr>
+                <w:rPr>
+                  <w:rFonts w:ascii="Cambria Math" w:eastAsiaTheme="minorEastAsia" w:hAnsi="Cambria Math"/>
+                  <w:i/>
+                  <w:sz w:val="16"/>
+                  <w:szCs w:val="16"/>
+                </w:rPr>
+              </m:ctrlPr>
+            </m:sSubPr>
+            <m:e>
+              <m:r>
+                <w:rPr>
+                  <w:rFonts w:ascii="Cambria Math" w:eastAsiaTheme="minorEastAsia" w:hAnsi="Cambria Math"/>
+                  <w:sz w:val="16"/>
+                  <w:szCs w:val="16"/>
+                </w:rPr>
+                <m:t>S</m:t>
+              </m:r>
+            </m:e>
+            <m:sub>
+              <m:r>
+                <w:rPr>
+                  <w:rFonts w:ascii="Cambria Math" w:eastAsiaTheme="minorEastAsia" w:hAnsi="Cambria Math"/>
+                  <w:sz w:val="16"/>
+                  <w:szCs w:val="16"/>
+                </w:rPr>
+                <m:t>ϕ</m:t>
+              </m:r>
+            </m:sub>
+          </m:sSub>
+          <m:r>
+            <w:rPr>
+              <w:rFonts w:ascii="Cambria Math" w:eastAsiaTheme="minorEastAsia" w:hAnsi="Cambria Math"/>
+              <w:sz w:val="16"/>
+              <w:szCs w:val="16"/>
+            </w:rPr>
+            <m:t>=</m:t>
+          </m:r>
+          <m:acc>
+            <m:accPr>
+              <m:ctrlPr>
+                <w:rPr>
+                  <w:rFonts w:ascii="Cambria Math" w:eastAsiaTheme="minorEastAsia" w:hAnsi="Cambria Math"/>
+                  <w:b/>
+                  <w:bCs/>
+                  <w:i/>
+                  <w:sz w:val="16"/>
+                  <w:szCs w:val="16"/>
+                </w:rPr>
+              </m:ctrlPr>
+            </m:accPr>
+            <m:e>
+              <m:r>
+                <m:rPr>
+                  <m:sty m:val="bi"/>
+                </m:rPr>
+                <w:rPr>
+                  <w:rFonts w:ascii="Cambria Math" w:eastAsiaTheme="minorEastAsia" w:hAnsi="Cambria Math"/>
+                  <w:sz w:val="16"/>
+                  <w:szCs w:val="16"/>
+                </w:rPr>
+                <m:t>ϕ</m:t>
+              </m:r>
+            </m:e>
+          </m:acc>
+          <m:r>
+            <w:rPr>
+              <w:rFonts w:ascii="Cambria Math" w:eastAsiaTheme="minorEastAsia" w:hAnsi="Cambria Math"/>
+              <w:sz w:val="16"/>
+              <w:szCs w:val="16"/>
+            </w:rPr>
+            <m:t>rd</m:t>
+          </m:r>
+          <m:r>
+            <w:rPr>
+              <w:rFonts w:ascii="Cambria Math" w:eastAsiaTheme="minorEastAsia" w:hAnsi="Cambria Math"/>
+              <w:sz w:val="16"/>
+              <w:szCs w:val="16"/>
+            </w:rPr>
+            <m:t>r</m:t>
+          </m:r>
+          <m:r>
+            <w:rPr>
+              <w:rFonts w:ascii="Cambria Math" w:eastAsiaTheme="minorEastAsia" w:hAnsi="Cambria Math"/>
+              <w:sz w:val="16"/>
+              <w:szCs w:val="16"/>
+            </w:rPr>
+            <m:t>dz;</m:t>
+          </m:r>
+          <m:r>
+            <w:rPr>
+              <w:rFonts w:ascii="Cambria Math" w:eastAsiaTheme="minorEastAsia" w:hAnsi="Cambria Math"/>
+              <w:sz w:val="16"/>
+              <w:szCs w:val="16"/>
+            </w:rPr>
+            <m:t>d</m:t>
+          </m:r>
+          <m:sSub>
+            <m:sSubPr>
+              <m:ctrlPr>
+                <w:rPr>
+                  <w:rFonts w:ascii="Cambria Math" w:eastAsiaTheme="minorEastAsia" w:hAnsi="Cambria Math"/>
+                  <w:i/>
+                  <w:sz w:val="16"/>
+                  <w:szCs w:val="16"/>
+                </w:rPr>
+              </m:ctrlPr>
+            </m:sSubPr>
+            <m:e>
+              <m:r>
+                <w:rPr>
+                  <w:rFonts w:ascii="Cambria Math" w:eastAsiaTheme="minorEastAsia" w:hAnsi="Cambria Math"/>
+                  <w:sz w:val="16"/>
+                  <w:szCs w:val="16"/>
+                </w:rPr>
+                <m:t>S</m:t>
+              </m:r>
+            </m:e>
+            <m:sub>
+              <m:r>
+                <w:rPr>
+                  <w:rFonts w:ascii="Cambria Math" w:eastAsiaTheme="minorEastAsia" w:hAnsi="Cambria Math"/>
+                  <w:sz w:val="16"/>
+                  <w:szCs w:val="16"/>
+                </w:rPr>
+                <m:t>z</m:t>
+              </m:r>
+            </m:sub>
+          </m:sSub>
+          <m:r>
+            <w:rPr>
+              <w:rFonts w:ascii="Cambria Math" w:eastAsiaTheme="minorEastAsia" w:hAnsi="Cambria Math"/>
+              <w:sz w:val="16"/>
+              <w:szCs w:val="16"/>
+            </w:rPr>
+            <m:t>=</m:t>
+          </m:r>
+          <m:acc>
+            <m:accPr>
+              <m:ctrlPr>
+                <w:rPr>
+                  <w:rFonts w:ascii="Cambria Math" w:eastAsiaTheme="minorEastAsia" w:hAnsi="Cambria Math"/>
+                  <w:b/>
+                  <w:bCs/>
+                  <w:i/>
+                  <w:sz w:val="16"/>
+                  <w:szCs w:val="16"/>
+                </w:rPr>
+              </m:ctrlPr>
+            </m:accPr>
+            <m:e>
+              <m:r>
+                <m:rPr>
+                  <m:sty m:val="bi"/>
+                </m:rPr>
+                <w:rPr>
+                  <w:rFonts w:ascii="Cambria Math" w:eastAsiaTheme="minorEastAsia" w:hAnsi="Cambria Math"/>
+                  <w:sz w:val="16"/>
+                  <w:szCs w:val="16"/>
+                </w:rPr>
+                <m:t>z</m:t>
+              </m:r>
+            </m:e>
+          </m:acc>
+          <m:r>
+            <w:rPr>
+              <w:rFonts w:ascii="Cambria Math" w:eastAsiaTheme="minorEastAsia" w:hAnsi="Cambria Math"/>
+              <w:sz w:val="16"/>
+              <w:szCs w:val="16"/>
+            </w:rPr>
+            <m:t>rd</m:t>
+          </m:r>
+          <m:r>
+            <w:rPr>
+              <w:rFonts w:ascii="Cambria Math" w:eastAsiaTheme="minorEastAsia" w:hAnsi="Cambria Math"/>
+              <w:sz w:val="16"/>
+              <w:szCs w:val="16"/>
+            </w:rPr>
+            <m:t>r</m:t>
+          </m:r>
+          <m:r>
+            <w:rPr>
+              <w:rFonts w:ascii="Cambria Math" w:eastAsiaTheme="minorEastAsia" w:hAnsi="Cambria Math"/>
+              <w:sz w:val="16"/>
+              <w:szCs w:val="16"/>
+            </w:rPr>
+            <m:t>d</m:t>
+          </m:r>
+          <m:r>
+            <w:rPr>
+              <w:rFonts w:ascii="Cambria Math" w:eastAsiaTheme="minorEastAsia" w:hAnsi="Cambria Math"/>
+              <w:sz w:val="16"/>
+              <w:szCs w:val="16"/>
+            </w:rPr>
+            <m:t>ϕ</m:t>
+          </m:r>
+          <m:r>
+            <w:rPr>
+              <w:rFonts w:ascii="Cambria Math" w:eastAsiaTheme="minorEastAsia" w:hAnsi="Cambria Math"/>
+              <w:sz w:val="16"/>
+              <w:szCs w:val="16"/>
+            </w:rPr>
+            <m:t>;</m:t>
+          </m:r>
+        </m:oMath>
+      </m:oMathPara>
+    </w:p>
+    <w:p>
+      <w:pPr>
+        <w:spacing w:after="0"/>
+        <w:rPr>
           <w:rFonts w:ascii="Cambria Math" w:eastAsiaTheme="minorEastAsia" w:hAnsi="Cambria Math"/>
           <w:i/>
           <w:sz w:val="16"/>
           <w:szCs w:val="16"/>
         </w:rPr>
       </w:pPr>
-      <w:proofErr w:type="spellStart"/>
       <w:r>
         <w:rPr>
           <w:rFonts w:eastAsiaTheme="minorEastAsia"/>
@@ -3407,7 +3551,6 @@
         </w:rPr>
         <w:t>Spher</w:t>
       </w:r>
-      <w:proofErr w:type="spellEnd"/>
       <w:r>
         <w:rPr>
           <w:rFonts w:eastAsiaTheme="minorEastAsia"/>
@@ -3424,23 +3567,13 @@
         </w:rPr>
         <w:t>:R=</w:t>
       </w:r>
-      <w:proofErr w:type="spellStart"/>
       <w:r>
         <w:rPr>
           <w:rFonts w:eastAsiaTheme="minorEastAsia"/>
           <w:sz w:val="16"/>
           <w:szCs w:val="16"/>
         </w:rPr>
-        <w:t>originToPoint</w:t>
-      </w:r>
-      <w:proofErr w:type="spellEnd"/>
-      <w:r>
-        <w:rPr>
-          <w:rFonts w:eastAsiaTheme="minorEastAsia"/>
-          <w:sz w:val="16"/>
-          <w:szCs w:val="16"/>
-        </w:rPr>
-        <w:t>;</w:t>
+        <w:t>originToPoint;</w:t>
       </w:r>
       <w:r>
         <w:rPr>
@@ -3477,15 +3610,7 @@
             <w:sz w:val="16"/>
             <w:szCs w:val="16"/>
           </w:rPr>
-          <m:t>;ϕ</m:t>
-        </m:r>
-        <m:r>
-          <w:rPr>
-            <w:rFonts w:ascii="Cambria Math" w:eastAsiaTheme="minorEastAsia" w:hAnsi="Cambria Math"/>
-            <w:sz w:val="16"/>
-            <w:szCs w:val="16"/>
-          </w:rPr>
-          <m:t>=</m:t>
+          <m:t>;ϕ=</m:t>
         </m:r>
         <m:r>
           <m:rPr>
@@ -3496,53 +3621,15 @@
             <w:sz w:val="16"/>
             <w:szCs w:val="16"/>
           </w:rPr>
-          <m:t>s</m:t>
-        </m:r>
-        <m:r>
-          <m:rPr>
-            <m:sty m:val="p"/>
-          </m:rPr>
+          <m:t>see cylind</m:t>
+        </m:r>
+        <m:r>
           <w:rPr>
             <w:rFonts w:ascii="Cambria Math" w:eastAsiaTheme="minorEastAsia" w:hAnsi="Cambria Math"/>
             <w:sz w:val="16"/>
             <w:szCs w:val="16"/>
           </w:rPr>
-          <m:t xml:space="preserve">ee </m:t>
-        </m:r>
-        <m:r>
-          <m:rPr>
-            <m:sty m:val="p"/>
-          </m:rPr>
-          <w:rPr>
-            <w:rFonts w:ascii="Cambria Math" w:eastAsiaTheme="minorEastAsia" w:hAnsi="Cambria Math"/>
-            <w:sz w:val="16"/>
-            <w:szCs w:val="16"/>
-          </w:rPr>
-          <m:t>cylind</m:t>
-        </m:r>
-        <m:r>
-          <w:rPr>
-            <w:rFonts w:ascii="Cambria Math" w:eastAsiaTheme="minorEastAsia" w:hAnsi="Cambria Math"/>
-            <w:sz w:val="16"/>
-            <w:szCs w:val="16"/>
-          </w:rPr>
-          <m:t>;</m:t>
-        </m:r>
-        <m:r>
-          <w:rPr>
-            <w:rFonts w:ascii="Cambria Math" w:eastAsiaTheme="minorEastAsia" w:hAnsi="Cambria Math"/>
-            <w:sz w:val="16"/>
-            <w:szCs w:val="16"/>
-          </w:rPr>
-          <m:t>R</m:t>
-        </m:r>
-        <m:r>
-          <w:rPr>
-            <w:rFonts w:ascii="Cambria Math" w:eastAsiaTheme="minorEastAsia" w:hAnsi="Cambria Math"/>
-            <w:sz w:val="16"/>
-            <w:szCs w:val="16"/>
-          </w:rPr>
-          <m:t>=</m:t>
+          <m:t>;R=</m:t>
         </m:r>
         <m:rad>
           <m:radPr>
@@ -3822,15 +3909,7 @@
             <w:sz w:val="16"/>
             <w:szCs w:val="16"/>
           </w:rPr>
-          <m:t>;ϕ</m:t>
-        </m:r>
-        <m:r>
-          <w:rPr>
-            <w:rFonts w:ascii="Cambria Math" w:eastAsiaTheme="minorEastAsia" w:hAnsi="Cambria Math"/>
-            <w:sz w:val="16"/>
-            <w:szCs w:val="16"/>
-          </w:rPr>
-          <m:t>=</m:t>
+          <m:t>;ϕ=</m:t>
         </m:r>
         <m:r>
           <m:rPr>
@@ -3841,9 +3920,453 @@
             <w:sz w:val="16"/>
             <w:szCs w:val="16"/>
           </w:rPr>
-          <m:t>cylind</m:t>
+          <m:t>cylin</m:t>
+        </m:r>
+        <m:r>
+          <m:rPr>
+            <m:sty m:val="p"/>
+          </m:rPr>
+          <w:rPr>
+            <w:rFonts w:ascii="Cambria Math" w:eastAsiaTheme="minorEastAsia" w:hAnsi="Cambria Math"/>
+            <w:sz w:val="16"/>
+            <w:szCs w:val="16"/>
+          </w:rPr>
+          <m:t>d</m:t>
         </m:r>
       </m:oMath>
+    </w:p>
+    <w:p>
+      <w:pPr>
+        <w:spacing w:after="0"/>
+        <w:rPr>
+          <w:rFonts w:eastAsiaTheme="minorEastAsia"/>
+          <w:sz w:val="16"/>
+          <w:szCs w:val="16"/>
+        </w:rPr>
+      </w:pPr>
+      <m:oMathPara>
+        <m:oMathParaPr>
+          <m:jc m:val="left"/>
+        </m:oMathParaPr>
+        <m:oMath>
+          <m:r>
+            <w:rPr>
+              <w:rFonts w:ascii="Cambria Math" w:eastAsiaTheme="minorEastAsia" w:hAnsi="Cambria Math"/>
+              <w:sz w:val="16"/>
+              <w:szCs w:val="16"/>
+            </w:rPr>
+            <m:t>d</m:t>
+          </m:r>
+          <m:sSub>
+            <m:sSubPr>
+              <m:ctrlPr>
+                <w:rPr>
+                  <w:rFonts w:ascii="Cambria Math" w:eastAsiaTheme="minorEastAsia" w:hAnsi="Cambria Math"/>
+                  <w:i/>
+                  <w:sz w:val="16"/>
+                  <w:szCs w:val="16"/>
+                </w:rPr>
+              </m:ctrlPr>
+            </m:sSubPr>
+            <m:e>
+              <m:r>
+                <w:rPr>
+                  <w:rFonts w:ascii="Cambria Math" w:eastAsiaTheme="minorEastAsia" w:hAnsi="Cambria Math"/>
+                  <w:sz w:val="16"/>
+                  <w:szCs w:val="16"/>
+                </w:rPr>
+                <m:t>S</m:t>
+              </m:r>
+            </m:e>
+            <m:sub>
+              <m:r>
+                <w:rPr>
+                  <w:rFonts w:ascii="Cambria Math" w:eastAsiaTheme="minorEastAsia" w:hAnsi="Cambria Math"/>
+                  <w:sz w:val="16"/>
+                  <w:szCs w:val="16"/>
+                </w:rPr>
+                <m:t>R</m:t>
+              </m:r>
+            </m:sub>
+          </m:sSub>
+          <m:r>
+            <w:rPr>
+              <w:rFonts w:ascii="Cambria Math" w:eastAsiaTheme="minorEastAsia" w:hAnsi="Cambria Math"/>
+              <w:sz w:val="16"/>
+              <w:szCs w:val="16"/>
+            </w:rPr>
+            <m:t>=</m:t>
+          </m:r>
+          <m:acc>
+            <m:accPr>
+              <m:ctrlPr>
+                <w:rPr>
+                  <w:rFonts w:ascii="Cambria Math" w:eastAsiaTheme="minorEastAsia" w:hAnsi="Cambria Math"/>
+                  <w:b/>
+                  <w:bCs/>
+                  <w:i/>
+                  <w:sz w:val="16"/>
+                  <w:szCs w:val="16"/>
+                </w:rPr>
+              </m:ctrlPr>
+            </m:accPr>
+            <m:e>
+              <m:r>
+                <m:rPr>
+                  <m:sty m:val="bi"/>
+                </m:rPr>
+                <w:rPr>
+                  <w:rFonts w:ascii="Cambria Math" w:eastAsiaTheme="minorEastAsia" w:hAnsi="Cambria Math"/>
+                  <w:sz w:val="16"/>
+                  <w:szCs w:val="16"/>
+                </w:rPr>
+                <m:t>R</m:t>
+              </m:r>
+            </m:e>
+          </m:acc>
+          <m:sSup>
+            <m:sSupPr>
+              <m:ctrlPr>
+                <w:rPr>
+                  <w:rFonts w:ascii="Cambria Math" w:eastAsiaTheme="minorEastAsia" w:hAnsi="Cambria Math"/>
+                  <w:i/>
+                  <w:sz w:val="16"/>
+                  <w:szCs w:val="16"/>
+                </w:rPr>
+              </m:ctrlPr>
+            </m:sSupPr>
+            <m:e>
+              <m:r>
+                <w:rPr>
+                  <w:rFonts w:ascii="Cambria Math" w:eastAsiaTheme="minorEastAsia" w:hAnsi="Cambria Math"/>
+                  <w:sz w:val="16"/>
+                  <w:szCs w:val="16"/>
+                </w:rPr>
+                <m:t>R</m:t>
+              </m:r>
+            </m:e>
+            <m:sup>
+              <m:r>
+                <w:rPr>
+                  <w:rFonts w:ascii="Cambria Math" w:eastAsiaTheme="minorEastAsia" w:hAnsi="Cambria Math"/>
+                  <w:sz w:val="16"/>
+                  <w:szCs w:val="16"/>
+                </w:rPr>
+                <m:t>2</m:t>
+              </m:r>
+            </m:sup>
+          </m:sSup>
+          <m:r>
+            <w:rPr>
+              <w:rFonts w:ascii="Cambria Math" w:eastAsiaTheme="minorEastAsia" w:hAnsi="Cambria Math"/>
+              <w:sz w:val="16"/>
+              <w:szCs w:val="16"/>
+            </w:rPr>
+            <m:t>sinθ</m:t>
+          </m:r>
+          <m:r>
+            <w:rPr>
+              <w:rFonts w:ascii="Cambria Math" w:eastAsiaTheme="minorEastAsia" w:hAnsi="Cambria Math"/>
+              <w:sz w:val="16"/>
+              <w:szCs w:val="16"/>
+            </w:rPr>
+            <m:t>d</m:t>
+          </m:r>
+          <m:r>
+            <w:rPr>
+              <w:rFonts w:ascii="Cambria Math" w:eastAsiaTheme="minorEastAsia" w:hAnsi="Cambria Math"/>
+              <w:sz w:val="16"/>
+              <w:szCs w:val="16"/>
+            </w:rPr>
+            <m:t>θ</m:t>
+          </m:r>
+          <m:r>
+            <w:rPr>
+              <w:rFonts w:ascii="Cambria Math" w:eastAsiaTheme="minorEastAsia" w:hAnsi="Cambria Math"/>
+              <w:sz w:val="16"/>
+              <w:szCs w:val="16"/>
+            </w:rPr>
+            <m:t>d</m:t>
+          </m:r>
+          <m:r>
+            <w:rPr>
+              <w:rFonts w:ascii="Cambria Math" w:eastAsiaTheme="minorEastAsia" w:hAnsi="Cambria Math"/>
+              <w:sz w:val="16"/>
+              <w:szCs w:val="16"/>
+            </w:rPr>
+            <m:t>ϕ</m:t>
+          </m:r>
+          <m:r>
+            <w:rPr>
+              <w:rFonts w:ascii="Cambria Math" w:eastAsiaTheme="minorEastAsia" w:hAnsi="Cambria Math"/>
+              <w:sz w:val="16"/>
+              <w:szCs w:val="16"/>
+            </w:rPr>
+            <m:t>;</m:t>
+          </m:r>
+          <m:r>
+            <w:rPr>
+              <w:rFonts w:ascii="Cambria Math" w:eastAsiaTheme="minorEastAsia" w:hAnsi="Cambria Math"/>
+              <w:sz w:val="16"/>
+              <w:szCs w:val="16"/>
+            </w:rPr>
+            <m:t>d</m:t>
+          </m:r>
+          <m:sSub>
+            <m:sSubPr>
+              <m:ctrlPr>
+                <w:rPr>
+                  <w:rFonts w:ascii="Cambria Math" w:eastAsiaTheme="minorEastAsia" w:hAnsi="Cambria Math"/>
+                  <w:i/>
+                  <w:sz w:val="16"/>
+                  <w:szCs w:val="16"/>
+                </w:rPr>
+              </m:ctrlPr>
+            </m:sSubPr>
+            <m:e>
+              <m:r>
+                <w:rPr>
+                  <w:rFonts w:ascii="Cambria Math" w:eastAsiaTheme="minorEastAsia" w:hAnsi="Cambria Math"/>
+                  <w:sz w:val="16"/>
+                  <w:szCs w:val="16"/>
+                </w:rPr>
+                <m:t>S</m:t>
+              </m:r>
+            </m:e>
+            <m:sub>
+              <m:r>
+                <w:rPr>
+                  <w:rFonts w:ascii="Cambria Math" w:eastAsiaTheme="minorEastAsia" w:hAnsi="Cambria Math"/>
+                  <w:sz w:val="16"/>
+                  <w:szCs w:val="16"/>
+                </w:rPr>
+                <m:t>θ</m:t>
+              </m:r>
+            </m:sub>
+          </m:sSub>
+          <m:r>
+            <w:rPr>
+              <w:rFonts w:ascii="Cambria Math" w:eastAsiaTheme="minorEastAsia" w:hAnsi="Cambria Math"/>
+              <w:sz w:val="16"/>
+              <w:szCs w:val="16"/>
+            </w:rPr>
+            <m:t>=</m:t>
+          </m:r>
+          <m:acc>
+            <m:accPr>
+              <m:ctrlPr>
+                <w:rPr>
+                  <w:rFonts w:ascii="Cambria Math" w:eastAsiaTheme="minorEastAsia" w:hAnsi="Cambria Math"/>
+                  <w:b/>
+                  <w:bCs/>
+                  <w:i/>
+                  <w:sz w:val="16"/>
+                  <w:szCs w:val="16"/>
+                </w:rPr>
+              </m:ctrlPr>
+            </m:accPr>
+            <m:e>
+              <m:r>
+                <m:rPr>
+                  <m:sty m:val="bi"/>
+                </m:rPr>
+                <w:rPr>
+                  <w:rFonts w:ascii="Cambria Math" w:eastAsiaTheme="minorEastAsia" w:hAnsi="Cambria Math"/>
+                  <w:sz w:val="16"/>
+                  <w:szCs w:val="16"/>
+                </w:rPr>
+                <m:t>θ</m:t>
+              </m:r>
+            </m:e>
+          </m:acc>
+          <m:r>
+            <w:rPr>
+              <w:rFonts w:ascii="Cambria Math" w:eastAsiaTheme="minorEastAsia" w:hAnsi="Cambria Math"/>
+              <w:sz w:val="16"/>
+              <w:szCs w:val="16"/>
+            </w:rPr>
+            <m:t>R</m:t>
+          </m:r>
+          <m:r>
+            <w:rPr>
+              <w:rFonts w:ascii="Cambria Math" w:eastAsiaTheme="minorEastAsia" w:hAnsi="Cambria Math"/>
+              <w:sz w:val="16"/>
+              <w:szCs w:val="16"/>
+            </w:rPr>
+            <m:t>sinθ</m:t>
+          </m:r>
+          <m:r>
+            <w:rPr>
+              <w:rFonts w:ascii="Cambria Math" w:eastAsiaTheme="minorEastAsia" w:hAnsi="Cambria Math"/>
+              <w:sz w:val="16"/>
+              <w:szCs w:val="16"/>
+            </w:rPr>
+            <m:t>d</m:t>
+          </m:r>
+          <m:r>
+            <w:rPr>
+              <w:rFonts w:ascii="Cambria Math" w:eastAsiaTheme="minorEastAsia" w:hAnsi="Cambria Math"/>
+              <w:sz w:val="16"/>
+              <w:szCs w:val="16"/>
+            </w:rPr>
+            <m:t>θdϕ;</m:t>
+          </m:r>
+          <m:r>
+            <w:rPr>
+              <w:rFonts w:ascii="Cambria Math" w:eastAsiaTheme="minorEastAsia" w:hAnsi="Cambria Math"/>
+              <w:sz w:val="16"/>
+              <w:szCs w:val="16"/>
+            </w:rPr>
+            <m:t>d</m:t>
+          </m:r>
+          <m:sSub>
+            <m:sSubPr>
+              <m:ctrlPr>
+                <w:rPr>
+                  <w:rFonts w:ascii="Cambria Math" w:eastAsiaTheme="minorEastAsia" w:hAnsi="Cambria Math"/>
+                  <w:i/>
+                  <w:sz w:val="16"/>
+                  <w:szCs w:val="16"/>
+                </w:rPr>
+              </m:ctrlPr>
+            </m:sSubPr>
+            <m:e>
+              <m:r>
+                <w:rPr>
+                  <w:rFonts w:ascii="Cambria Math" w:eastAsiaTheme="minorEastAsia" w:hAnsi="Cambria Math"/>
+                  <w:sz w:val="16"/>
+                  <w:szCs w:val="16"/>
+                </w:rPr>
+                <m:t>S</m:t>
+              </m:r>
+            </m:e>
+            <m:sub>
+              <m:r>
+                <w:rPr>
+                  <w:rFonts w:ascii="Cambria Math" w:eastAsiaTheme="minorEastAsia" w:hAnsi="Cambria Math"/>
+                  <w:sz w:val="16"/>
+                  <w:szCs w:val="16"/>
+                </w:rPr>
+                <m:t>R</m:t>
+              </m:r>
+            </m:sub>
+          </m:sSub>
+          <m:r>
+            <w:rPr>
+              <w:rFonts w:ascii="Cambria Math" w:eastAsiaTheme="minorEastAsia" w:hAnsi="Cambria Math"/>
+              <w:sz w:val="16"/>
+              <w:szCs w:val="16"/>
+            </w:rPr>
+            <m:t>=</m:t>
+          </m:r>
+          <m:acc>
+            <m:accPr>
+              <m:ctrlPr>
+                <w:rPr>
+                  <w:rFonts w:ascii="Cambria Math" w:eastAsiaTheme="minorEastAsia" w:hAnsi="Cambria Math"/>
+                  <w:b/>
+                  <w:bCs/>
+                  <w:i/>
+                  <w:sz w:val="16"/>
+                  <w:szCs w:val="16"/>
+                </w:rPr>
+              </m:ctrlPr>
+            </m:accPr>
+            <m:e>
+              <m:r>
+                <m:rPr>
+                  <m:sty m:val="bi"/>
+                </m:rPr>
+                <w:rPr>
+                  <w:rFonts w:ascii="Cambria Math" w:eastAsiaTheme="minorEastAsia" w:hAnsi="Cambria Math"/>
+                  <w:sz w:val="16"/>
+                  <w:szCs w:val="16"/>
+                </w:rPr>
+                <m:t>ϕ</m:t>
+              </m:r>
+            </m:e>
+          </m:acc>
+          <m:r>
+            <w:rPr>
+              <w:rFonts w:ascii="Cambria Math" w:eastAsiaTheme="minorEastAsia" w:hAnsi="Cambria Math"/>
+              <w:sz w:val="16"/>
+              <w:szCs w:val="16"/>
+            </w:rPr>
+            <m:t>R</m:t>
+          </m:r>
+          <m:r>
+            <w:rPr>
+              <w:rFonts w:ascii="Cambria Math" w:eastAsiaTheme="minorEastAsia" w:hAnsi="Cambria Math"/>
+              <w:sz w:val="16"/>
+              <w:szCs w:val="16"/>
+            </w:rPr>
+            <m:t>d</m:t>
+          </m:r>
+          <m:r>
+            <w:rPr>
+              <w:rFonts w:ascii="Cambria Math" w:eastAsiaTheme="minorEastAsia" w:hAnsi="Cambria Math"/>
+              <w:sz w:val="16"/>
+              <w:szCs w:val="16"/>
+            </w:rPr>
+            <m:t>R</m:t>
+          </m:r>
+          <m:r>
+            <w:rPr>
+              <w:rFonts w:ascii="Cambria Math" w:eastAsiaTheme="minorEastAsia" w:hAnsi="Cambria Math"/>
+              <w:sz w:val="16"/>
+              <w:szCs w:val="16"/>
+            </w:rPr>
+            <m:t>d</m:t>
+          </m:r>
+          <m:r>
+            <w:rPr>
+              <w:rFonts w:ascii="Cambria Math" w:eastAsiaTheme="minorEastAsia" w:hAnsi="Cambria Math"/>
+              <w:sz w:val="16"/>
+              <w:szCs w:val="16"/>
+            </w:rPr>
+            <m:t>θ</m:t>
+          </m:r>
+          <m:r>
+            <w:rPr>
+              <w:rFonts w:ascii="Cambria Math" w:eastAsiaTheme="minorEastAsia" w:hAnsi="Cambria Math"/>
+              <w:sz w:val="16"/>
+              <w:szCs w:val="16"/>
+            </w:rPr>
+            <m:t>;</m:t>
+          </m:r>
+        </m:oMath>
+      </m:oMathPara>
+    </w:p>
+    <w:p>
+      <w:pPr>
+        <w:spacing w:after="0"/>
+        <w:rPr>
+          <w:rFonts w:eastAsiaTheme="minorEastAsia"/>
+          <w:sz w:val="16"/>
+          <w:szCs w:val="16"/>
+        </w:rPr>
+      </w:pPr>
+    </w:p>
+    <w:p>
+      <w:pPr>
+        <w:spacing w:after="0"/>
+        <w:rPr>
+          <w:rFonts w:eastAsiaTheme="minorEastAsia"/>
+          <w:sz w:val="16"/>
+          <w:szCs w:val="16"/>
+        </w:rPr>
+      </w:pPr>
+    </w:p>
+    <w:p>
+      <w:pPr>
+        <w:spacing w:after="0"/>
+        <w:rPr>
+          <w:rFonts w:ascii="Cambria Math" w:eastAsiaTheme="minorEastAsia" w:hAnsi="Cambria Math"/>
+          <w:i/>
+          <w:sz w:val="16"/>
+          <w:szCs w:val="16"/>
+        </w:rPr>
+      </w:pPr>
     </w:p>
     <w:p>
       <w:pPr>
@@ -4654,6 +5177,7 @@
   <w:style w:type="character" w:default="1" w:styleId="DefaultParagraphFont">
     <w:name w:val="Default Paragraph Font"/>
     <w:uiPriority w:val="1"/>
+    <w:semiHidden/>
     <w:unhideWhenUsed/>
   </w:style>
   <w:style w:type="table" w:default="1" w:styleId="TableNormal">

</xml_diff>